<commit_message>
submit lab2 with zetong
</commit_message>
<xml_diff>
--- a/Lab/lab2/Lab2 report.docx
+++ b/Lab/lab2/Lab2 report.docx
@@ -239,7 +239,7 @@
     </w:p>
     <w:p>
       <w:pPr>
-        <w:jc w:val="left"/>
+        <w:jc w:val="center"/>
         <w:rPr>
           <w:rFonts w:ascii="Times New Roman" w:hAnsi="Times New Roman" w:cs="Times New Roman"/>
           <w:b/>
@@ -247,44 +247,19 @@
           <w:szCs w:val="24"/>
         </w:rPr>
       </w:pPr>
-      <w:r>
-        <w:rPr>
-          <w:rFonts w:hint="eastAsia" w:ascii="Times New Roman" w:hAnsi="Times New Roman" w:cs="Times New Roman"/>
-          <w:b/>
-          <w:sz w:val="24"/>
-          <w:szCs w:val="24"/>
-        </w:rPr>
-        <w:t>N</w:t>
-      </w:r>
-      <w:r>
+    </w:p>
+    <w:p>
+      <w:pPr>
+        <w:jc w:val="center"/>
         <w:rPr>
           <w:rFonts w:ascii="Times New Roman" w:hAnsi="Times New Roman" w:cs="Times New Roman"/>
           <w:b/>
           <w:sz w:val="24"/>
           <w:szCs w:val="24"/>
         </w:rPr>
-        <w:t>ame: MA XUNCHI</w:t>
-      </w:r>
-    </w:p>
-    <w:p>
-      <w:pPr>
-        <w:jc w:val="left"/>
-        <w:rPr>
-          <w:rFonts w:ascii="Times New Roman" w:hAnsi="Times New Roman" w:cs="Times New Roman"/>
-          <w:b/>
-          <w:sz w:val="24"/>
-          <w:szCs w:val="24"/>
-        </w:rPr>
-      </w:pPr>
-      <w:r>
-        <w:rPr>
-          <w:rFonts w:ascii="Times New Roman" w:hAnsi="Times New Roman" w:cs="Times New Roman"/>
-          <w:b/>
-          <w:sz w:val="24"/>
-          <w:szCs w:val="24"/>
-        </w:rPr>
-        <w:t>HW ID:H00392669 XDU ID:21012100015</w:t>
-      </w:r>
+      </w:pPr>
+      <w:bookmarkStart w:id="0" w:name="_GoBack"/>
+      <w:bookmarkEnd w:id="0"/>
     </w:p>
     <w:p>
       <w:pPr>
@@ -313,6 +288,7 @@
     <w:p>
       <w:pPr>
         <w:numPr>
+          <w:ilvl w:val="0"/>
           <w:numId w:val="0"/>
         </w:numPr>
         <w:jc w:val="left"/>
@@ -338,6 +314,7 @@
     <w:p>
       <w:pPr>
         <w:numPr>
+          <w:ilvl w:val="0"/>
           <w:numId w:val="0"/>
         </w:numPr>
         <w:jc w:val="left"/>
@@ -380,6 +357,7 @@
     <w:p>
       <w:pPr>
         <w:numPr>
+          <w:ilvl w:val="0"/>
           <w:numId w:val="0"/>
         </w:numPr>
         <w:ind w:leftChars="0"/>
@@ -417,6 +395,7 @@
     <w:p>
       <w:pPr>
         <w:numPr>
+          <w:ilvl w:val="0"/>
           <w:numId w:val="0"/>
         </w:numPr>
         <w:rPr>
@@ -457,67 +436,7 @@
           <w:sz w:val="24"/>
           <w:szCs w:val="24"/>
         </w:rPr>
-        <w:t xml:space="preserve">First create the truth table, draw the K-map, simplify it, get y = ~a~b | </w:t>
-      </w:r>
-      <w:r>
-        <w:rPr>
-          <w:rFonts w:hint="default" w:ascii="Times New Roman" w:hAnsi="Times New Roman" w:cs="Times New Roman"/>
-          <w:b w:val="0"/>
-          <w:bCs/>
-          <w:sz w:val="24"/>
-          <w:szCs w:val="24"/>
-        </w:rPr>
-        <w:t>~</w:t>
-      </w:r>
-      <w:r>
-        <w:rPr>
-          <w:rFonts w:hint="default" w:ascii="Times New Roman" w:hAnsi="Times New Roman" w:cs="Times New Roman"/>
-          <w:b w:val="0"/>
-          <w:bCs/>
-          <w:sz w:val="24"/>
-          <w:szCs w:val="24"/>
-        </w:rPr>
-        <w:t>b</w:t>
-      </w:r>
-      <w:r>
-        <w:rPr>
-          <w:rFonts w:hint="default" w:ascii="Times New Roman" w:hAnsi="Times New Roman" w:cs="Times New Roman"/>
-          <w:b w:val="0"/>
-          <w:bCs/>
-          <w:sz w:val="24"/>
-          <w:szCs w:val="24"/>
-        </w:rPr>
-        <w:t>~</w:t>
-      </w:r>
-      <w:r>
-        <w:rPr>
-          <w:rFonts w:hint="default" w:ascii="Times New Roman" w:hAnsi="Times New Roman" w:cs="Times New Roman"/>
-          <w:b w:val="0"/>
-          <w:bCs/>
-          <w:sz w:val="24"/>
-          <w:szCs w:val="24"/>
-        </w:rPr>
-        <w:t xml:space="preserve">c | </w:t>
-      </w:r>
-      <w:r>
-        <w:rPr>
-          <w:rFonts w:hint="default" w:ascii="Times New Roman" w:hAnsi="Times New Roman" w:cs="Times New Roman"/>
-          <w:b w:val="0"/>
-          <w:bCs/>
-          <w:sz w:val="24"/>
-          <w:szCs w:val="24"/>
-        </w:rPr>
-        <w:t>~a~</w:t>
-      </w:r>
-      <w:r>
-        <w:rPr>
-          <w:rFonts w:hint="default" w:ascii="Times New Roman" w:hAnsi="Times New Roman" w:cs="Times New Roman"/>
-          <w:b w:val="0"/>
-          <w:bCs/>
-          <w:sz w:val="24"/>
-          <w:szCs w:val="24"/>
-        </w:rPr>
-        <w:t>c</w:t>
+        <w:t>First create the truth table, draw the K-map, simplify it, get y = ~a~b | ~b~c | ~a~c</w:t>
       </w:r>
     </w:p>
     <w:p>
@@ -722,8 +641,6 @@
         </w:rPr>
         <w:t>And use 0 to denote there is no 1 in the bus</w:t>
       </w:r>
-      <w:bookmarkStart w:id="0" w:name="_GoBack"/>
-      <w:bookmarkEnd w:id="0"/>
     </w:p>
     <w:p>
       <w:pPr>
@@ -922,20 +839,17 @@
     <w:p/>
     <w:p>
       <w:pPr>
-        <w:rPr>
-          <w:rFonts w:hint="default" w:ascii="Times New Roman Bold" w:hAnsi="Times New Roman Bold" w:cs="Times New Roman Bold"/>
-          <w:b/>
-          <w:bCs w:val="0"/>
-        </w:rPr>
-      </w:pPr>
-      <w:r>
-        <w:rPr>
-          <w:rFonts w:hint="default" w:ascii="Times New Roman Bold" w:hAnsi="Times New Roman Bold" w:cs="Times New Roman Bold"/>
-          <w:b/>
-          <w:bCs w:val="0"/>
-        </w:rPr>
-        <w:t>1)</w:t>
-      </w:r>
+        <w:numPr>
+          <w:ilvl w:val="0"/>
+          <w:numId w:val="2"/>
+        </w:numPr>
+        <w:ind w:left="0" w:leftChars="0" w:firstLine="0" w:firstLineChars="0"/>
+        <w:rPr>
+          <w:rFonts w:hint="default" w:ascii="Times New Roman Bold" w:hAnsi="Times New Roman Bold" w:cs="Times New Roman Bold"/>
+          <w:b/>
+          <w:bCs w:val="0"/>
+        </w:rPr>
+      </w:pPr>
       <w:r>
         <w:rPr>
           <w:rFonts w:hint="default" w:ascii="Times New Roman Bold" w:hAnsi="Times New Roman Bold" w:cs="Times New Roman Bold"/>
@@ -943,6 +857,27 @@
           <w:bCs w:val="0"/>
         </w:rPr>
         <w:t>parity check problem</w:t>
+      </w:r>
+    </w:p>
+    <w:p>
+      <w:pPr>
+        <w:rPr>
+          <w:rFonts w:hint="default" w:ascii="Times New Roman" w:hAnsi="Times New Roman" w:cs="Times New Roman"/>
+          <w:b w:val="0"/>
+          <w:bCs/>
+          <w:sz w:val="24"/>
+          <w:szCs w:val="24"/>
+        </w:rPr>
+      </w:pPr>
+      <w:r>
+        <w:rPr>
+          <w:rFonts w:hint="default" w:ascii="Times New Roman" w:hAnsi="Times New Roman" w:cs="Times New Roman"/>
+          <w:b w:val="0"/>
+          <w:bCs/>
+          <w:sz w:val="24"/>
+          <w:szCs w:val="24"/>
+        </w:rPr>
+        <w:t>Use XOR operation to implement the parity check</w:t>
       </w:r>
     </w:p>
     <w:p>
@@ -1070,29 +1005,15 @@
           <w:b/>
           <w:bCs w:val="0"/>
         </w:rPr>
-        <w:t>4</w:t>
-      </w:r>
-      <w:r>
-        <w:rPr>
-          <w:rFonts w:hint="default" w:ascii="Times New Roman Bold" w:hAnsi="Times New Roman Bold" w:cs="Times New Roman Bold"/>
-          <w:b/>
-          <w:bCs w:val="0"/>
-        </w:rPr>
-        <w:t>)</w:t>
-      </w:r>
-      <w:r>
-        <w:rPr>
-          <w:rFonts w:hint="default" w:ascii="Times New Roman Bold" w:hAnsi="Times New Roman Bold" w:cs="Times New Roman Bold"/>
-          <w:b/>
-          <w:bCs w:val="0"/>
-        </w:rPr>
-        <w:t>triple 1 problem</w:t>
-      </w:r>
-    </w:p>
-    <w:p>
-      <w:pPr>
-        <w:rPr>
-          <w:rFonts w:hint="eastAsia"/>
+        <w:t>4)triple 1 problem</w:t>
+      </w:r>
+    </w:p>
+    <w:p>
+      <w:pPr>
+        <w:rPr>
+          <w:rFonts w:hint="default" w:ascii="Times New Roman Bold" w:hAnsi="Times New Roman Bold" w:cs="Times New Roman Bold"/>
+          <w:b/>
+          <w:bCs w:val="0"/>
         </w:rPr>
       </w:pPr>
       <w:r>
@@ -1103,6 +1024,15 @@
         </w:rPr>
         <w:t>Verilog code</w:t>
       </w:r>
+    </w:p>
+    <w:p>
+      <w:pPr>
+        <w:rPr>
+          <w:rFonts w:hint="eastAsia" w:ascii="Times New Roman Bold" w:hAnsi="Times New Roman Bold" w:cs="Times New Roman Bold"/>
+          <w:b/>
+          <w:bCs w:val="0"/>
+        </w:rPr>
+      </w:pPr>
     </w:p>
     <w:p>
       <w:r>
@@ -1213,23 +1143,7 @@
           <w:b/>
           <w:bCs w:val="0"/>
         </w:rPr>
-        <w:t>5</w:t>
-      </w:r>
-      <w:r>
-        <w:rPr>
-          <w:rFonts w:hint="default" w:ascii="Times New Roman Bold" w:hAnsi="Times New Roman Bold" w:cs="Times New Roman Bold"/>
-          <w:b/>
-          <w:bCs w:val="0"/>
-        </w:rPr>
-        <w:t>)</w:t>
-      </w:r>
-      <w:r>
-        <w:rPr>
-          <w:rFonts w:hint="default" w:ascii="Times New Roman Bold" w:hAnsi="Times New Roman Bold" w:cs="Times New Roman Bold"/>
-          <w:b/>
-          <w:bCs w:val="0"/>
-        </w:rPr>
-        <w:t>number lock problem</w:t>
+        <w:t>5)number lock problem</w:t>
       </w:r>
     </w:p>
     <w:p>

</xml_diff>